<commit_message>
#6 update guide with new data structure
</commit_message>
<xml_diff>
--- a/guide/rdbs.docx
+++ b/guide/rdbs.docx
@@ -533,6 +533,7 @@
         <w:t>A game detail can only belong to one game.</w:t>
       </w:r>
     </w:p>
+    <w:p/>
     <w:p>
       <w:pPr>
         <w:pStyle w:val="Heading2"/>
@@ -571,10 +572,7 @@
         <w:pStyle w:val="Heading2"/>
       </w:pPr>
       <w:r>
-        <w:t>Player</w:t>
-      </w:r>
-      <w:r>
-        <w:t xml:space="preserve"> and Code Relation (One to Many)</w:t>
+        <w:t>Player and Code Relation (One to Many)</w:t>
       </w:r>
     </w:p>
     <w:p>
@@ -604,32 +602,13 @@
         <w:t>A redemption code can only belong to one player.</w:t>
       </w:r>
     </w:p>
-    <w:p>
-      <w:pPr>
-        <w:pStyle w:val="ListParagraph"/>
-      </w:pPr>
-    </w:p>
+    <w:p/>
     <w:p>
       <w:pPr>
         <w:pStyle w:val="Heading2"/>
       </w:pPr>
       <w:r>
-        <w:t>Player</w:t>
-      </w:r>
-      <w:r>
-        <w:t xml:space="preserve"> and </w:t>
-      </w:r>
-      <w:r>
-        <w:t xml:space="preserve">Game </w:t>
-      </w:r>
-      <w:r>
-        <w:t>Relation (</w:t>
-      </w:r>
-      <w:r>
-        <w:t xml:space="preserve">Many </w:t>
-      </w:r>
-      <w:r>
-        <w:t>to Many)</w:t>
+        <w:t>Player and Game Relation (Many to Many)</w:t>
       </w:r>
     </w:p>
     <w:p>
@@ -701,14 +680,14 @@
     <w:p>
       <w:pPr>
         <w:keepNext/>
-        <w:jc w:val="center"/>
+        <w:ind w:hanging="567"/>
       </w:pPr>
       <w:r>
         <w:drawing>
-          <wp:inline distT="0" distB="0" distL="0" distR="0" wp14:anchorId="134AEE17" wp14:editId="3C9CB0F6">
-            <wp:extent cx="4372585" cy="924054"/>
-            <wp:effectExtent l="0" t="0" r="9525" b="9525"/>
-            <wp:docPr id="2" name="Picture 2"/>
+          <wp:inline distT="0" distB="0" distL="0" distR="0" wp14:anchorId="12D46B26" wp14:editId="545B6C44">
+            <wp:extent cx="7428098" cy="742950"/>
+            <wp:effectExtent l="0" t="0" r="1905" b="0"/>
+            <wp:docPr id="1" name="Picture 1"/>
             <wp:cNvGraphicFramePr>
               <a:graphicFrameLocks xmlns:a="http://schemas.openxmlformats.org/drawingml/2006/main" noChangeAspect="1"/>
             </wp:cNvGraphicFramePr>
@@ -728,7 +707,7 @@
                   <pic:spPr>
                     <a:xfrm>
                       <a:off x="0" y="0"/>
-                      <a:ext cx="4372585" cy="924054"/>
+                      <a:ext cx="7462633" cy="746404"/>
                     </a:xfrm>
                     <a:prstGeom prst="rect">
                       <a:avLst/>
@@ -768,13 +747,10 @@
         <w:fldChar w:fldCharType="end"/>
       </w:r>
       <w:r>
-        <w:t>: player Table</w:t>
-      </w:r>
-      <w:r>
-        <w:t xml:space="preserve"> </w:t>
-      </w:r>
-      <w:r>
-        <w:t>With Data</w:t>
+        <w:t xml:space="preserve">: </w:t>
+      </w:r>
+      <w:r>
+        <w:t>player Table With Data</w:t>
       </w:r>
     </w:p>
     <w:p>
@@ -793,14 +769,13 @@
     <w:p>
       <w:pPr>
         <w:keepNext/>
-        <w:jc w:val="center"/>
       </w:pPr>
       <w:r>
         <w:drawing>
-          <wp:inline distT="0" distB="0" distL="0" distR="0" wp14:anchorId="6D06DE47" wp14:editId="3B8A4B32">
-            <wp:extent cx="2924583" cy="876422"/>
-            <wp:effectExtent l="0" t="0" r="9525" b="0"/>
-            <wp:docPr id="7" name="Picture 7"/>
+          <wp:inline distT="0" distB="0" distL="0" distR="0" wp14:anchorId="4059F0F1" wp14:editId="6DF04E5A">
+            <wp:extent cx="6691630" cy="814705"/>
+            <wp:effectExtent l="0" t="0" r="0" b="4445"/>
+            <wp:docPr id="3" name="Picture 3"/>
             <wp:cNvGraphicFramePr>
               <a:graphicFrameLocks xmlns:a="http://schemas.openxmlformats.org/drawingml/2006/main" noChangeAspect="1"/>
             </wp:cNvGraphicFramePr>
@@ -820,7 +795,7 @@
                   <pic:spPr>
                     <a:xfrm>
                       <a:off x="0" y="0"/>
-                      <a:ext cx="2924583" cy="876422"/>
+                      <a:ext cx="6691630" cy="814705"/>
                     </a:xfrm>
                     <a:prstGeom prst="rect">
                       <a:avLst/>
@@ -860,13 +835,7 @@
         <w:fldChar w:fldCharType="end"/>
       </w:r>
       <w:r>
-        <w:t>: game Table</w:t>
-      </w:r>
-      <w:r>
-        <w:t xml:space="preserve"> </w:t>
-      </w:r>
-      <w:r>
-        <w:t>With Data</w:t>
+        <w:t>: game Table With Data</w:t>
       </w:r>
     </w:p>
     <w:p>
@@ -921,15 +890,14 @@
     </w:p>
     <w:p>
       <w:pPr>
-        <w:keepNext/>
         <w:jc w:val="center"/>
       </w:pPr>
       <w:r>
         <w:drawing>
-          <wp:inline distT="0" distB="0" distL="0" distR="0" wp14:anchorId="667D0FA5" wp14:editId="66CE2B0B">
-            <wp:extent cx="2876951" cy="905001"/>
-            <wp:effectExtent l="0" t="0" r="0" b="9525"/>
-            <wp:docPr id="8" name="Picture 8"/>
+          <wp:inline distT="0" distB="0" distL="0" distR="0" wp14:anchorId="0FC69FA1" wp14:editId="0521EA8C">
+            <wp:extent cx="2781300" cy="810916"/>
+            <wp:effectExtent l="0" t="0" r="0" b="8255"/>
+            <wp:docPr id="11" name="Picture 11"/>
             <wp:cNvGraphicFramePr>
               <a:graphicFrameLocks xmlns:a="http://schemas.openxmlformats.org/drawingml/2006/main" noChangeAspect="1"/>
             </wp:cNvGraphicFramePr>
@@ -949,7 +917,7 @@
                   <pic:spPr>
                     <a:xfrm>
                       <a:off x="0" y="0"/>
-                      <a:ext cx="2876951" cy="905001"/>
+                      <a:ext cx="2830677" cy="825312"/>
                     </a:xfrm>
                     <a:prstGeom prst="rect">
                       <a:avLst/>
@@ -992,10 +960,7 @@
         <w:t>: player_game Table</w:t>
       </w:r>
       <w:r>
-        <w:t xml:space="preserve"> </w:t>
-      </w:r>
-      <w:r>
-        <w:t>With Data</w:t>
+        <w:t xml:space="preserve"> With Data</w:t>
       </w:r>
     </w:p>
     <w:p>
@@ -1067,15 +1032,14 @@
     </w:p>
     <w:p>
       <w:pPr>
-        <w:keepNext/>
-        <w:jc w:val="center"/>
+        <w:ind w:hanging="709"/>
       </w:pPr>
       <w:r>
         <w:drawing>
-          <wp:inline distT="0" distB="0" distL="0" distR="0" wp14:anchorId="6FBB9A17" wp14:editId="0B134EE8">
-            <wp:extent cx="5868219" cy="876422"/>
+          <wp:inline distT="0" distB="0" distL="0" distR="0" wp14:anchorId="3E6DA749" wp14:editId="6C2C7E6F">
+            <wp:extent cx="7644412" cy="657225"/>
             <wp:effectExtent l="0" t="0" r="0" b="0"/>
-            <wp:docPr id="9" name="Picture 9"/>
+            <wp:docPr id="6" name="Picture 6"/>
             <wp:cNvGraphicFramePr>
               <a:graphicFrameLocks xmlns:a="http://schemas.openxmlformats.org/drawingml/2006/main" noChangeAspect="1"/>
             </wp:cNvGraphicFramePr>
@@ -1095,7 +1059,7 @@
                   <pic:spPr>
                     <a:xfrm>
                       <a:off x="0" y="0"/>
-                      <a:ext cx="5868219" cy="876422"/>
+                      <a:ext cx="7673848" cy="659756"/>
                     </a:xfrm>
                     <a:prstGeom prst="rect">
                       <a:avLst/>
@@ -1138,27 +1102,30 @@
         <w:t>: game_detail Table</w:t>
       </w:r>
       <w:r>
-        <w:t xml:space="preserve"> </w:t>
-      </w:r>
-      <w:r>
-        <w:t>With Data</w:t>
+        <w:t xml:space="preserve"> With Data</w:t>
+      </w:r>
+    </w:p>
+    <w:p>
+      <w:pPr>
+        <w:jc w:val="left"/>
+        <w:rPr>
+          <w:rFonts w:asciiTheme="majorHAnsi" w:eastAsiaTheme="majorEastAsia" w:hAnsiTheme="majorHAnsi" w:cstheme="majorBidi"/>
+          <w:b/>
+          <w:color w:val="2E74B5" w:themeColor="accent1" w:themeShade="BF"/>
+          <w:sz w:val="32"/>
+          <w:szCs w:val="26"/>
+        </w:rPr>
+      </w:pPr>
+      <w:r>
+        <w:br w:type="page"/>
       </w:r>
     </w:p>
     <w:p>
       <w:pPr>
         <w:pStyle w:val="Heading2"/>
       </w:pPr>
-    </w:p>
-    <w:p>
-      <w:pPr>
-        <w:pStyle w:val="Heading2"/>
-      </w:pPr>
-    </w:p>
-    <w:p>
-      <w:pPr>
-        <w:pStyle w:val="Heading2"/>
-      </w:pPr>
-      <w:r>
+      <w:r>
+        <w:lastRenderedPageBreak/>
         <w:t>code</w:t>
       </w:r>
     </w:p>
@@ -1169,20 +1136,14 @@
     </w:p>
     <w:p>
       <w:pPr>
-        <w:keepNext/>
-      </w:pPr>
-    </w:p>
-    <w:p>
-      <w:pPr>
-        <w:keepNext/>
-        <w:jc w:val="center"/>
+        <w:ind w:hanging="426"/>
       </w:pPr>
       <w:r>
         <w:drawing>
-          <wp:inline distT="0" distB="0" distL="0" distR="0" wp14:anchorId="394FB896" wp14:editId="426919E6">
-            <wp:extent cx="3562847" cy="905001"/>
-            <wp:effectExtent l="0" t="0" r="0" b="9525"/>
-            <wp:docPr id="10" name="Picture 10"/>
+          <wp:inline distT="0" distB="0" distL="0" distR="0" wp14:anchorId="44B6A9FD" wp14:editId="1E87AEC1">
+            <wp:extent cx="7215273" cy="752475"/>
+            <wp:effectExtent l="0" t="0" r="5080" b="0"/>
+            <wp:docPr id="12" name="Picture 12"/>
             <wp:cNvGraphicFramePr>
               <a:graphicFrameLocks xmlns:a="http://schemas.openxmlformats.org/drawingml/2006/main" noChangeAspect="1"/>
             </wp:cNvGraphicFramePr>
@@ -1202,7 +1163,7 @@
                   <pic:spPr>
                     <a:xfrm>
                       <a:off x="0" y="0"/>
-                      <a:ext cx="3562847" cy="905001"/>
+                      <a:ext cx="7229172" cy="753924"/>
                     </a:xfrm>
                     <a:prstGeom prst="rect">
                       <a:avLst/>
@@ -1245,7 +1206,6 @@
         <w:t>: code Table With Data</w:t>
       </w:r>
     </w:p>
-    <w:p/>
     <w:sectPr>
       <w:footerReference w:type="default" r:id="rId17"/>
       <w:pgSz w:w="12240" w:h="15840"/>
@@ -3127,6 +3087,7 @@
   <w:style w:type="character" w:default="1" w:styleId="DefaultParagraphFont">
     <w:name w:val="Default Paragraph Font"/>
     <w:uiPriority w:val="1"/>
+    <w:semiHidden/>
     <w:unhideWhenUsed/>
   </w:style>
   <w:style w:type="table" w:default="1" w:styleId="TableNormal">

</xml_diff>